<commit_message>
commencement HTML page Mentions légales
</commit_message>
<xml_diff>
--- a/RGPD.docx
+++ b/RGPD.docx
@@ -30,8 +30,6 @@
         </w:rPr>
         <w:t xml:space="preserve"> Politique de confidentialité</w:t>
       </w:r>
-      <w:bookmarkStart w:id="0" w:name="_GoBack"/>
-      <w:bookmarkEnd w:id="0"/>
     </w:p>
     <w:p>
       <w:pPr>
@@ -42,10 +40,7 @@
     </w:p>
     <w:p>
       <w:r>
-        <w:t xml:space="preserve">La présente politique de confidentialité a pour objectif de vous informer sur la manière dont </w:t>
-      </w:r>
-      <w:r>
-        <w:t xml:space="preserve">Les </w:t>
+        <w:t xml:space="preserve">La présente politique de confidentialité a pour objectif de vous informer sur la manière dont Les </w:t>
       </w:r>
       <w:proofErr w:type="spellStart"/>
       <w:r>
@@ -135,7 +130,13 @@
         </w:numPr>
       </w:pPr>
       <w:r>
-        <w:t>Adresse email</w:t>
+        <w:t>Adresse</w:t>
+      </w:r>
+      <w:r>
+        <w:t xml:space="preserve"> et</w:t>
+      </w:r>
+      <w:r>
+        <w:t xml:space="preserve"> email</w:t>
       </w:r>
     </w:p>
     <w:p>
@@ -150,6 +151,44 @@
         <w:t>Numéro de téléphone</w:t>
       </w:r>
     </w:p>
+    <w:p>
+      <w:pPr>
+        <w:pStyle w:val="Paragraphedeliste"/>
+        <w:numPr>
+          <w:ilvl w:val="0"/>
+          <w:numId w:val="1"/>
+        </w:numPr>
+      </w:pPr>
+      <w:r>
+        <w:t>Revenu annuel</w:t>
+      </w:r>
+    </w:p>
+    <w:p>
+      <w:pPr>
+        <w:pStyle w:val="Paragraphedeliste"/>
+        <w:numPr>
+          <w:ilvl w:val="0"/>
+          <w:numId w:val="1"/>
+        </w:numPr>
+      </w:pPr>
+      <w:r>
+        <w:t>Nombre d’enfant à charge</w:t>
+      </w:r>
+    </w:p>
+    <w:p>
+      <w:pPr>
+        <w:pStyle w:val="Paragraphedeliste"/>
+        <w:numPr>
+          <w:ilvl w:val="0"/>
+          <w:numId w:val="1"/>
+        </w:numPr>
+      </w:pPr>
+      <w:r>
+        <w:t>Date de naissance</w:t>
+      </w:r>
+      <w:bookmarkStart w:id="0" w:name="_GoBack"/>
+      <w:bookmarkEnd w:id="0"/>
+    </w:p>
     <w:p/>
     <w:p>
       <w:r>
@@ -172,13 +211,7 @@
     </w:p>
     <w:p>
       <w:r>
-        <w:t>Vos données sont</w:t>
-      </w:r>
-      <w:r>
-        <w:t xml:space="preserve"> </w:t>
-      </w:r>
-      <w:r>
-        <w:t>traitées pour les finalités suivantes :</w:t>
+        <w:t>Vos données sont traitées pour les finalités suivantes :</w:t>
       </w:r>
     </w:p>
     <w:p>
@@ -283,6 +316,7 @@
         </w:numPr>
       </w:pPr>
       <w:r>
+        <w:lastRenderedPageBreak/>
         <w:t>Nos obligations légales (archivage, sécurité).</w:t>
       </w:r>
     </w:p>
@@ -297,7 +331,6 @@
         <w:rPr>
           <w:b/>
         </w:rPr>
-        <w:lastRenderedPageBreak/>
         <w:t>5. Durée de conservation</w:t>
       </w:r>
     </w:p>

</xml_diff>